<commit_message>
Modifition sprint Marc Deslandes
</commit_message>
<xml_diff>
--- a/Sprint-No2-Debut.docx
+++ b/Sprint-No2-Debut.docx
@@ -198,120 +198,127 @@
         </w:rPr>
         <w:t>Commander un ou plusieurs éléments du menu</w:t>
       </w:r>
+    </w:p>
+    <w:p>
+      <w:pPr>
+        <w:numPr>
+          <w:ilvl w:val="0"/>
+          <w:numId w:val="2"/>
+        </w:numPr>
+        <w:ind w:left="720" w:hanging="360"/>
+        <w:jc w:val="both"/>
+        <w:rPr>
+          <w:rFonts w:ascii="Times New Roman" w:eastAsia="Times New Roman" w:hAnsi="Times New Roman" w:cs="Times New Roman"/>
+          <w:sz w:val="24"/>
+        </w:rPr>
+      </w:pPr>
+      <w:r>
+        <w:rPr>
+          <w:rFonts w:ascii="Times New Roman" w:eastAsia="Times New Roman" w:hAnsi="Times New Roman" w:cs="Times New Roman"/>
+          <w:sz w:val="24"/>
+        </w:rPr>
+        <w:t>Voir la facture</w:t>
+      </w:r>
+    </w:p>
+    <w:p>
+      <w:pPr>
+        <w:jc w:val="both"/>
+        <w:rPr>
+          <w:rFonts w:ascii="Times New Roman" w:eastAsia="Times New Roman" w:hAnsi="Times New Roman" w:cs="Times New Roman"/>
+          <w:sz w:val="28"/>
+        </w:rPr>
+      </w:pPr>
+    </w:p>
+    <w:p>
+      <w:pPr>
+        <w:jc w:val="both"/>
+        <w:rPr>
+          <w:rFonts w:ascii="Times New Roman" w:eastAsia="Times New Roman" w:hAnsi="Times New Roman" w:cs="Times New Roman"/>
+          <w:sz w:val="28"/>
+        </w:rPr>
+      </w:pPr>
+      <w:r>
+        <w:rPr>
+          <w:rFonts w:ascii="Times New Roman" w:eastAsia="Times New Roman" w:hAnsi="Times New Roman" w:cs="Times New Roman"/>
+          <w:sz w:val="28"/>
+        </w:rPr>
+        <w:t>MARC DESLANDES :</w:t>
+      </w:r>
+    </w:p>
+    <w:p>
+      <w:pPr>
+        <w:numPr>
+          <w:ilvl w:val="0"/>
+          <w:numId w:val="3"/>
+        </w:numPr>
+        <w:ind w:left="720" w:hanging="360"/>
+        <w:jc w:val="both"/>
+        <w:rPr>
+          <w:rFonts w:ascii="Times New Roman" w:eastAsia="Times New Roman" w:hAnsi="Times New Roman" w:cs="Times New Roman"/>
+          <w:sz w:val="24"/>
+        </w:rPr>
+      </w:pPr>
+      <w:r>
+        <w:rPr>
+          <w:rFonts w:ascii="Times New Roman" w:eastAsia="Times New Roman" w:hAnsi="Times New Roman" w:cs="Times New Roman"/>
+          <w:sz w:val="24"/>
+        </w:rPr>
+        <w:t>Voir le menu</w:t>
+      </w:r>
+    </w:p>
+    <w:p>
+      <w:pPr>
+        <w:numPr>
+          <w:ilvl w:val="0"/>
+          <w:numId w:val="3"/>
+        </w:numPr>
+        <w:ind w:left="720" w:hanging="360"/>
+        <w:jc w:val="both"/>
+        <w:rPr>
+          <w:rFonts w:ascii="Times New Roman" w:eastAsia="Times New Roman" w:hAnsi="Times New Roman" w:cs="Times New Roman"/>
+          <w:sz w:val="24"/>
+        </w:rPr>
+      </w:pPr>
+      <w:r>
+        <w:rPr>
+          <w:rFonts w:ascii="Times New Roman" w:eastAsia="Times New Roman" w:hAnsi="Times New Roman" w:cs="Times New Roman"/>
+          <w:sz w:val="24"/>
+        </w:rPr>
+        <w:t xml:space="preserve">Faire la classe, le contrôleur et les vues de la classe </w:t>
+      </w:r>
+      <w:proofErr w:type="spellStart"/>
+      <w:r>
+        <w:rPr>
+          <w:rFonts w:ascii="Times New Roman" w:eastAsia="Times New Roman" w:hAnsi="Times New Roman" w:cs="Times New Roman"/>
+          <w:sz w:val="24"/>
+        </w:rPr>
+        <w:t>CRepas</w:t>
+      </w:r>
+      <w:proofErr w:type="spellEnd"/>
+    </w:p>
+    <w:p>
+      <w:pPr>
+        <w:numPr>
+          <w:ilvl w:val="0"/>
+          <w:numId w:val="3"/>
+        </w:numPr>
+        <w:ind w:left="720" w:hanging="360"/>
+        <w:jc w:val="both"/>
+        <w:rPr>
+          <w:rFonts w:ascii="Times New Roman" w:eastAsia="Times New Roman" w:hAnsi="Times New Roman" w:cs="Times New Roman"/>
+          <w:sz w:val="24"/>
+        </w:rPr>
+      </w:pPr>
+      <w:proofErr w:type="spellStart"/>
+      <w:r>
+        <w:rPr>
+          <w:rFonts w:ascii="Times New Roman" w:eastAsia="Times New Roman" w:hAnsi="Times New Roman" w:cs="Times New Roman"/>
+          <w:sz w:val="24"/>
+        </w:rPr>
+        <w:t>xxxxxx</w:t>
+      </w:r>
       <w:bookmarkStart w:id="0" w:name="_GoBack"/>
       <w:bookmarkEnd w:id="0"/>
-    </w:p>
-    <w:p>
-      <w:pPr>
-        <w:numPr>
-          <w:ilvl w:val="0"/>
-          <w:numId w:val="2"/>
-        </w:numPr>
-        <w:ind w:left="720" w:hanging="360"/>
-        <w:jc w:val="both"/>
-        <w:rPr>
-          <w:rFonts w:ascii="Times New Roman" w:eastAsia="Times New Roman" w:hAnsi="Times New Roman" w:cs="Times New Roman"/>
-          <w:sz w:val="24"/>
-        </w:rPr>
-      </w:pPr>
-      <w:r>
-        <w:rPr>
-          <w:rFonts w:ascii="Times New Roman" w:eastAsia="Times New Roman" w:hAnsi="Times New Roman" w:cs="Times New Roman"/>
-          <w:sz w:val="24"/>
-        </w:rPr>
-        <w:t>Voir la facture</w:t>
-      </w:r>
-    </w:p>
-    <w:p>
-      <w:pPr>
-        <w:jc w:val="both"/>
-        <w:rPr>
-          <w:rFonts w:ascii="Times New Roman" w:eastAsia="Times New Roman" w:hAnsi="Times New Roman" w:cs="Times New Roman"/>
-          <w:sz w:val="28"/>
-        </w:rPr>
-      </w:pPr>
-    </w:p>
-    <w:p>
-      <w:pPr>
-        <w:jc w:val="both"/>
-        <w:rPr>
-          <w:rFonts w:ascii="Times New Roman" w:eastAsia="Times New Roman" w:hAnsi="Times New Roman" w:cs="Times New Roman"/>
-          <w:sz w:val="28"/>
-        </w:rPr>
-      </w:pPr>
-      <w:r>
-        <w:rPr>
-          <w:rFonts w:ascii="Times New Roman" w:eastAsia="Times New Roman" w:hAnsi="Times New Roman" w:cs="Times New Roman"/>
-          <w:sz w:val="28"/>
-        </w:rPr>
-        <w:t>MARC DESLANDES :</w:t>
-      </w:r>
-    </w:p>
-    <w:p>
-      <w:pPr>
-        <w:numPr>
-          <w:ilvl w:val="0"/>
-          <w:numId w:val="3"/>
-        </w:numPr>
-        <w:ind w:left="720" w:hanging="360"/>
-        <w:jc w:val="both"/>
-        <w:rPr>
-          <w:rFonts w:ascii="Times New Roman" w:eastAsia="Times New Roman" w:hAnsi="Times New Roman" w:cs="Times New Roman"/>
-          <w:sz w:val="24"/>
-        </w:rPr>
-      </w:pPr>
-      <w:r>
-        <w:rPr>
-          <w:rFonts w:ascii="Times New Roman" w:eastAsia="Times New Roman" w:hAnsi="Times New Roman" w:cs="Times New Roman"/>
-          <w:sz w:val="24"/>
-        </w:rPr>
-        <w:t>Voir le menu</w:t>
-      </w:r>
-    </w:p>
-    <w:p>
-      <w:pPr>
-        <w:numPr>
-          <w:ilvl w:val="0"/>
-          <w:numId w:val="3"/>
-        </w:numPr>
-        <w:ind w:left="720" w:hanging="360"/>
-        <w:jc w:val="both"/>
-        <w:rPr>
-          <w:rFonts w:ascii="Times New Roman" w:eastAsia="Times New Roman" w:hAnsi="Times New Roman" w:cs="Times New Roman"/>
-          <w:sz w:val="24"/>
-        </w:rPr>
-      </w:pPr>
-      <w:proofErr w:type="spellStart"/>
-      <w:r>
-        <w:rPr>
-          <w:rFonts w:ascii="Times New Roman" w:eastAsia="Times New Roman" w:hAnsi="Times New Roman" w:cs="Times New Roman"/>
-          <w:sz w:val="24"/>
-        </w:rPr>
-        <w:t>xxxxxx</w:t>
-      </w:r>
-      <w:proofErr w:type="spellEnd"/>
-    </w:p>
-    <w:p>
-      <w:pPr>
-        <w:numPr>
-          <w:ilvl w:val="0"/>
-          <w:numId w:val="3"/>
-        </w:numPr>
-        <w:ind w:left="720" w:hanging="360"/>
-        <w:jc w:val="both"/>
-        <w:rPr>
-          <w:rFonts w:ascii="Times New Roman" w:eastAsia="Times New Roman" w:hAnsi="Times New Roman" w:cs="Times New Roman"/>
-          <w:sz w:val="24"/>
-        </w:rPr>
-      </w:pPr>
-      <w:proofErr w:type="spellStart"/>
-      <w:r>
-        <w:rPr>
-          <w:rFonts w:ascii="Times New Roman" w:eastAsia="Times New Roman" w:hAnsi="Times New Roman" w:cs="Times New Roman"/>
-          <w:sz w:val="24"/>
-        </w:rPr>
-        <w:t>xxxxxx</w:t>
-      </w:r>
       <w:proofErr w:type="spellEnd"/>
     </w:p>
     <w:p>

</xml_diff>